<commit_message>
Fixing a type in the table (form should be from)
</commit_message>
<xml_diff>
--- a/Unit1/Unit1 10 alternative.docx
+++ b/Unit1/Unit1 10 alternative.docx
@@ -1100,9 +1100,8 @@
                 <w:sz w:val="22"/>
                 <w:szCs w:val="22"/>
               </w:rPr>
-              <w:t xml:space="preserve">What can be learned </w:t>
+              <w:t>What can be learned f</w:t>
             </w:r>
-            <w:proofErr w:type="spellStart"/>
             <w:r>
               <w:rPr>
                 <w:rFonts w:ascii="Times;Times New Roman" w:hAnsi="Times;Times New Roman" w:cs="Times;Times New Roman"/>
@@ -1111,9 +1110,8 @@
                 <w:sz w:val="22"/>
                 <w:szCs w:val="22"/>
               </w:rPr>
-              <w:t>form</w:t>
+              <w:t>r</w:t>
             </w:r>
-            <w:proofErr w:type="spellEnd"/>
             <w:r>
               <w:rPr>
                 <w:rFonts w:ascii="Times;Times New Roman" w:hAnsi="Times;Times New Roman" w:cs="Times;Times New Roman"/>
@@ -1122,7 +1120,19 @@
                 <w:sz w:val="22"/>
                 <w:szCs w:val="22"/>
               </w:rPr>
-              <w:t xml:space="preserve"> the data in aggregate?</w:t>
+              <w:t>o</w:t>
+            </w:r>
+            <w:bookmarkStart w:id="0" w:name="_GoBack"/>
+            <w:bookmarkEnd w:id="0"/>
+            <w:r>
+              <w:rPr>
+                <w:rFonts w:ascii="Times;Times New Roman" w:hAnsi="Times;Times New Roman" w:cs="Times;Times New Roman"/>
+                <w:b/>
+                <w:bCs/>
+                <w:sz w:val="22"/>
+                <w:szCs w:val="22"/>
+              </w:rPr>
+              <w:t>m the data in aggregate?</w:t>
             </w:r>
           </w:p>
         </w:tc>
@@ -2550,8 +2560,6 @@
         <w:tab/>
         <w:t>How does the type of data being exchanged affect which method you choose?</w:t>
       </w:r>
-      <w:bookmarkStart w:id="0" w:name="_GoBack"/>
-      <w:bookmarkEnd w:id="0"/>
     </w:p>
     <w:sectPr>
       <w:pgSz w:w="12240" w:h="15840"/>

</xml_diff>

<commit_message>
Removing mention of Myspace
</commit_message>
<xml_diff>
--- a/Unit1/Unit1 10 alternative.docx
+++ b/Unit1/Unit1 10 alternative.docx
@@ -736,8 +736,6 @@
           <w:rFonts w:ascii="Arial" w:eastAsia="Times New Roman" w:hAnsi="Arial" w:cs="Arial"/>
         </w:rPr>
       </w:pPr>
-      <w:bookmarkStart w:id="0" w:name="_GoBack"/>
-      <w:bookmarkEnd w:id="0"/>
       <w:r>
         <w:rPr>
           <w:rFonts w:ascii="Arial" w:eastAsia="Times;Times New Roman" w:hAnsi="Arial" w:cs="Arial"/>
@@ -1222,8 +1220,10 @@
         <w:rPr>
           <w:rFonts w:ascii="Arial" w:eastAsia="Times;Times New Roman" w:hAnsi="Arial" w:cs="Arial"/>
         </w:rPr>
-        <w:t xml:space="preserve">MySpace / Facebook </w:t>
-      </w:r>
+        <w:t>Facebook</w:t>
+      </w:r>
+      <w:bookmarkStart w:id="0" w:name="_GoBack"/>
+      <w:bookmarkEnd w:id="0"/>
     </w:p>
     <w:p>
       <w:pPr>

</xml_diff>

<commit_message>
format Uni1 day 10
</commit_message>
<xml_diff>
--- a/Unit1/Unit1 10 alternative.docx
+++ b/Unit1/Unit1 10 alternative.docx
@@ -551,7 +551,21 @@
         <w:rPr>
           <w:rFonts w:ascii="Arial" w:eastAsia="Times;Times New Roman" w:hAnsi="Arial" w:cs="Arial"/>
         </w:rPr>
-        <w:t>Have groups complete question 3.</w:t>
+        <w:t xml:space="preserve">Have </w:t>
+      </w:r>
+      <w:proofErr w:type="gramStart"/>
+      <w:r>
+        <w:rPr>
+          <w:rFonts w:ascii="Arial" w:eastAsia="Times;Times New Roman" w:hAnsi="Arial" w:cs="Arial"/>
+        </w:rPr>
+        <w:t>groups</w:t>
+      </w:r>
+      <w:proofErr w:type="gramEnd"/>
+      <w:r>
+        <w:rPr>
+          <w:rFonts w:ascii="Arial" w:eastAsia="Times;Times New Roman" w:hAnsi="Arial" w:cs="Arial"/>
+        </w:rPr>
+        <w:t xml:space="preserve"> complete question 3.</w:t>
       </w:r>
     </w:p>
     <w:p>
@@ -760,17 +774,17 @@
     </w:p>
     <w:p>
       <w:pPr>
+        <w:pStyle w:val="ListParagraph"/>
         <w:numPr>
           <w:ilvl w:val="0"/>
-          <w:numId w:val="5"/>
+          <w:numId w:val="13"/>
         </w:numPr>
         <w:tabs>
           <w:tab w:val="left" w:pos="720"/>
         </w:tabs>
         <w:suppressAutoHyphens/>
-        <w:ind w:left="720" w:hanging="360"/>
-        <w:rPr>
-          <w:rFonts w:ascii="Arial" w:eastAsia="Times New Roman" w:hAnsi="Arial" w:cs="Arial"/>
+        <w:rPr>
+          <w:rFonts w:ascii="Arial" w:eastAsia="Times;Times New Roman" w:hAnsi="Arial" w:cs="Arial"/>
         </w:rPr>
       </w:pPr>
       <w:r>
@@ -782,17 +796,17 @@
     </w:p>
     <w:p>
       <w:pPr>
+        <w:pStyle w:val="ListParagraph"/>
         <w:numPr>
           <w:ilvl w:val="0"/>
-          <w:numId w:val="5"/>
+          <w:numId w:val="13"/>
         </w:numPr>
         <w:tabs>
           <w:tab w:val="left" w:pos="720"/>
         </w:tabs>
         <w:suppressAutoHyphens/>
-        <w:ind w:left="720" w:hanging="360"/>
-        <w:rPr>
-          <w:rFonts w:ascii="Arial" w:eastAsia="Times New Roman" w:hAnsi="Arial" w:cs="Arial"/>
+        <w:rPr>
+          <w:rFonts w:ascii="Arial" w:eastAsia="Times;Times New Roman" w:hAnsi="Arial" w:cs="Arial"/>
         </w:rPr>
       </w:pPr>
       <w:r>
@@ -804,17 +818,17 @@
     </w:p>
     <w:p>
       <w:pPr>
+        <w:pStyle w:val="ListParagraph"/>
         <w:numPr>
           <w:ilvl w:val="0"/>
-          <w:numId w:val="5"/>
+          <w:numId w:val="13"/>
         </w:numPr>
         <w:tabs>
           <w:tab w:val="left" w:pos="720"/>
         </w:tabs>
         <w:suppressAutoHyphens/>
-        <w:ind w:left="720" w:hanging="360"/>
-        <w:rPr>
-          <w:rFonts w:ascii="Arial" w:eastAsia="Times New Roman" w:hAnsi="Arial" w:cs="Arial"/>
+        <w:rPr>
+          <w:rFonts w:ascii="Arial" w:eastAsia="Times;Times New Roman" w:hAnsi="Arial" w:cs="Arial"/>
         </w:rPr>
       </w:pPr>
       <w:r>
@@ -826,15 +840,29 @@
     </w:p>
     <w:p>
       <w:pPr>
+        <w:pStyle w:val="ListParagraph"/>
         <w:numPr>
           <w:ilvl w:val="0"/>
-          <w:numId w:val="5"/>
+          <w:numId w:val="13"/>
         </w:numPr>
         <w:tabs>
           <w:tab w:val="left" w:pos="720"/>
         </w:tabs>
         <w:suppressAutoHyphens/>
-        <w:ind w:left="720" w:hanging="360"/>
+        <w:rPr>
+          <w:rFonts w:ascii="Arial" w:eastAsia="Times;Times New Roman" w:hAnsi="Arial" w:cs="Arial"/>
+        </w:rPr>
+      </w:pPr>
+      <w:r>
+        <w:rPr>
+          <w:rFonts w:ascii="Arial" w:eastAsia="Times;Times New Roman" w:hAnsi="Arial" w:cs="Arial"/>
+        </w:rPr>
+        <w:t xml:space="preserve">Communications Methods and Data Chart </w:t>
+      </w:r>
+    </w:p>
+    <w:p>
+      <w:pPr>
+        <w:suppressAutoHyphens/>
         <w:rPr>
           <w:rFonts w:ascii="Arial" w:eastAsia="Times New Roman" w:hAnsi="Arial" w:cs="Arial"/>
         </w:rPr>
@@ -842,8 +870,9 @@
       <w:r>
         <w:rPr>
           <w:rFonts w:ascii="Arial" w:eastAsia="Times;Times New Roman" w:hAnsi="Arial" w:cs="Arial"/>
-        </w:rPr>
-        <w:t xml:space="preserve">Communications Methods and Data Chart </w:t>
+          <w:b/>
+        </w:rPr>
+        <w:t>Room Activity Instructions</w:t>
       </w:r>
     </w:p>
     <w:p>
@@ -856,38 +885,23 @@
       <w:r>
         <w:rPr>
           <w:rFonts w:ascii="Arial" w:eastAsia="Times;Times New Roman" w:hAnsi="Arial" w:cs="Arial"/>
-          <w:b/>
-        </w:rPr>
-        <w:t>Room Activity Instructions</w:t>
-      </w:r>
-    </w:p>
-    <w:p>
-      <w:pPr>
-        <w:suppressAutoHyphens/>
-        <w:rPr>
-          <w:rFonts w:ascii="Arial" w:eastAsia="Times New Roman" w:hAnsi="Arial" w:cs="Arial"/>
-        </w:rPr>
-      </w:pPr>
-      <w:r>
-        <w:rPr>
-          <w:rFonts w:ascii="Arial" w:eastAsia="Times;Times New Roman" w:hAnsi="Arial" w:cs="Arial"/>
         </w:rPr>
         <w:t>Look at the lists displayed on your computer or on the handout provided. Pick two and answer the questions below.</w:t>
       </w:r>
     </w:p>
     <w:p>
       <w:pPr>
+        <w:pStyle w:val="ListParagraph"/>
         <w:numPr>
           <w:ilvl w:val="0"/>
-          <w:numId w:val="6"/>
+          <w:numId w:val="13"/>
         </w:numPr>
         <w:tabs>
           <w:tab w:val="left" w:pos="720"/>
         </w:tabs>
         <w:suppressAutoHyphens/>
-        <w:ind w:left="720" w:hanging="360"/>
-        <w:rPr>
-          <w:rFonts w:ascii="Arial" w:eastAsia="Times New Roman" w:hAnsi="Arial" w:cs="Arial"/>
+        <w:rPr>
+          <w:rFonts w:ascii="Arial" w:eastAsia="Times;Times New Roman" w:hAnsi="Arial" w:cs="Arial"/>
         </w:rPr>
       </w:pPr>
       <w:r>
@@ -899,15 +913,29 @@
     </w:p>
     <w:p>
       <w:pPr>
+        <w:pStyle w:val="ListParagraph"/>
         <w:numPr>
           <w:ilvl w:val="0"/>
-          <w:numId w:val="6"/>
+          <w:numId w:val="13"/>
         </w:numPr>
         <w:tabs>
           <w:tab w:val="left" w:pos="720"/>
         </w:tabs>
         <w:suppressAutoHyphens/>
-        <w:ind w:left="720" w:hanging="360"/>
+        <w:rPr>
+          <w:rFonts w:ascii="Arial" w:eastAsia="Times;Times New Roman" w:hAnsi="Arial" w:cs="Arial"/>
+        </w:rPr>
+      </w:pPr>
+      <w:r>
+        <w:rPr>
+          <w:rFonts w:ascii="Arial" w:eastAsia="Times;Times New Roman" w:hAnsi="Arial" w:cs="Arial"/>
+        </w:rPr>
+        <w:t>What are most of the items in this room related to?</w:t>
+      </w:r>
+    </w:p>
+    <w:p>
+      <w:pPr>
+        <w:suppressAutoHyphens/>
         <w:rPr>
           <w:rFonts w:ascii="Arial" w:eastAsia="Times New Roman" w:hAnsi="Arial" w:cs="Arial"/>
         </w:rPr>
@@ -916,34 +944,34 @@
         <w:rPr>
           <w:rFonts w:ascii="Arial" w:eastAsia="Times;Times New Roman" w:hAnsi="Arial" w:cs="Arial"/>
         </w:rPr>
-        <w:t>What are most of the items in this room related to?</w:t>
-      </w:r>
-    </w:p>
-    <w:p>
-      <w:pPr>
-        <w:suppressAutoHyphens/>
-        <w:rPr>
-          <w:rFonts w:ascii="Arial" w:eastAsia="Times New Roman" w:hAnsi="Arial" w:cs="Arial"/>
-        </w:rPr>
-      </w:pPr>
-      <w:r>
-        <w:rPr>
-          <w:rFonts w:ascii="Arial" w:eastAsia="Times;Times New Roman" w:hAnsi="Arial" w:cs="Arial"/>
-        </w:rPr>
         <w:t>When finished, compare the lists you chose and your answers to the questions above with the rest of the class.</w:t>
       </w:r>
     </w:p>
     <w:p>
       <w:pPr>
+        <w:pStyle w:val="ListParagraph"/>
         <w:numPr>
           <w:ilvl w:val="0"/>
-          <w:numId w:val="7"/>
+          <w:numId w:val="13"/>
         </w:numPr>
         <w:tabs>
           <w:tab w:val="left" w:pos="720"/>
         </w:tabs>
         <w:suppressAutoHyphens/>
-        <w:ind w:left="720" w:hanging="360"/>
+        <w:rPr>
+          <w:rFonts w:ascii="Arial" w:eastAsia="Times;Times New Roman" w:hAnsi="Arial" w:cs="Arial"/>
+        </w:rPr>
+      </w:pPr>
+      <w:r>
+        <w:rPr>
+          <w:rFonts w:ascii="Arial" w:eastAsia="Times;Times New Roman" w:hAnsi="Arial" w:cs="Arial"/>
+        </w:rPr>
+        <w:t>Do you think different representations can tell different stories?</w:t>
+      </w:r>
+    </w:p>
+    <w:p>
+      <w:pPr>
+        <w:suppressAutoHyphens/>
         <w:rPr>
           <w:rFonts w:ascii="Arial" w:eastAsia="Times New Roman" w:hAnsi="Arial" w:cs="Arial"/>
         </w:rPr>
@@ -951,20 +979,6 @@
       <w:r>
         <w:rPr>
           <w:rFonts w:ascii="Arial" w:eastAsia="Times;Times New Roman" w:hAnsi="Arial" w:cs="Arial"/>
-        </w:rPr>
-        <w:t>Do you think different representations can tell different stories?</w:t>
-      </w:r>
-    </w:p>
-    <w:p>
-      <w:pPr>
-        <w:suppressAutoHyphens/>
-        <w:rPr>
-          <w:rFonts w:ascii="Arial" w:eastAsia="Times New Roman" w:hAnsi="Arial" w:cs="Arial"/>
-        </w:rPr>
-      </w:pPr>
-      <w:r>
-        <w:rPr>
-          <w:rFonts w:ascii="Arial" w:eastAsia="Times;Times New Roman" w:hAnsi="Arial" w:cs="Arial"/>
           <w:b/>
         </w:rPr>
         <w:t>Room Activity Word Lists</w:t>
@@ -972,17 +986,17 @@
     </w:p>
     <w:p>
       <w:pPr>
+        <w:pStyle w:val="ListParagraph"/>
         <w:numPr>
           <w:ilvl w:val="0"/>
-          <w:numId w:val="8"/>
+          <w:numId w:val="13"/>
         </w:numPr>
         <w:tabs>
           <w:tab w:val="left" w:pos="720"/>
         </w:tabs>
         <w:suppressAutoHyphens/>
-        <w:ind w:left="720" w:hanging="360"/>
-        <w:rPr>
-          <w:rFonts w:ascii="Arial" w:eastAsia="Times New Roman" w:hAnsi="Arial" w:cs="Arial"/>
+        <w:rPr>
+          <w:rFonts w:ascii="Arial" w:eastAsia="Times;Times New Roman" w:hAnsi="Arial" w:cs="Arial"/>
         </w:rPr>
       </w:pPr>
       <w:r>
@@ -993,7 +1007,7 @@
       </w:r>
       <w:r>
         <w:rPr>
-          <w:rFonts w:ascii="Arial" w:eastAsia="MS Gothic" w:hAnsi="Arial" w:cs="Arial"/>
+          <w:rFonts w:ascii="Arial" w:eastAsia="Times;Times New Roman" w:hAnsi="Arial" w:cs="Arial"/>
         </w:rPr>
         <w:br/>
       </w:r>
@@ -1006,17 +1020,17 @@
     </w:p>
     <w:p>
       <w:pPr>
+        <w:pStyle w:val="ListParagraph"/>
         <w:numPr>
           <w:ilvl w:val="0"/>
-          <w:numId w:val="8"/>
+          <w:numId w:val="13"/>
         </w:numPr>
         <w:tabs>
           <w:tab w:val="left" w:pos="720"/>
         </w:tabs>
         <w:suppressAutoHyphens/>
-        <w:ind w:left="720" w:hanging="360"/>
-        <w:rPr>
-          <w:rFonts w:ascii="Arial" w:eastAsia="Times New Roman" w:hAnsi="Arial" w:cs="Arial"/>
+        <w:rPr>
+          <w:rFonts w:ascii="Arial" w:eastAsia="Times;Times New Roman" w:hAnsi="Arial" w:cs="Arial"/>
         </w:rPr>
       </w:pPr>
       <w:r>
@@ -1028,17 +1042,17 @@
     </w:p>
     <w:p>
       <w:pPr>
+        <w:pStyle w:val="ListParagraph"/>
         <w:numPr>
           <w:ilvl w:val="0"/>
-          <w:numId w:val="8"/>
+          <w:numId w:val="13"/>
         </w:numPr>
         <w:tabs>
           <w:tab w:val="left" w:pos="720"/>
         </w:tabs>
         <w:suppressAutoHyphens/>
-        <w:ind w:left="720" w:hanging="360"/>
-        <w:rPr>
-          <w:rFonts w:ascii="Arial" w:eastAsia="Times New Roman" w:hAnsi="Arial" w:cs="Arial"/>
+        <w:rPr>
+          <w:rFonts w:ascii="Arial" w:eastAsia="Times;Times New Roman" w:hAnsi="Arial" w:cs="Arial"/>
         </w:rPr>
       </w:pPr>
       <w:r>
@@ -1050,15 +1064,15 @@
     </w:p>
     <w:p>
       <w:pPr>
+        <w:pStyle w:val="ListParagraph"/>
         <w:numPr>
           <w:ilvl w:val="0"/>
-          <w:numId w:val="8"/>
+          <w:numId w:val="13"/>
         </w:numPr>
         <w:tabs>
           <w:tab w:val="left" w:pos="720"/>
         </w:tabs>
         <w:suppressAutoHyphens/>
-        <w:ind w:left="720" w:hanging="360"/>
         <w:rPr>
           <w:rFonts w:ascii="Arial" w:eastAsia="Times;Times New Roman" w:hAnsi="Arial" w:cs="Arial"/>
         </w:rPr>
@@ -1103,8 +1117,28 @@
           <w:rFonts w:ascii="Arial" w:eastAsia="Times;Times New Roman" w:hAnsi="Arial" w:cs="Arial"/>
           <w:b/>
         </w:rPr>
+        <w:t>Communication Methods and Data Chart</w:t>
+      </w:r>
+    </w:p>
+    <w:p>
+      <w:pPr>
+        <w:suppressAutoHyphens/>
+        <w:rPr>
+          <w:rFonts w:ascii="Arial" w:eastAsia="Times New Roman" w:hAnsi="Arial" w:cs="Arial"/>
+        </w:rPr>
+      </w:pPr>
+      <w:r>
+        <w:rPr>
+          <w:rFonts w:ascii="Arial" w:eastAsia="Times;Times New Roman" w:hAnsi="Arial" w:cs="Arial"/>
+        </w:rPr>
+        <w:t xml:space="preserve">Let's look at what kinds of data you 'give off' when using the different forms of communication. For each of the following examples, fill in which method you would choose for the given scenario and why (You should already have completed that part.). Keep in mind that “data” here </w:t>
+      </w:r>
+      <w:r>
+        <w:rPr>
+          <w:rFonts w:ascii="Arial" w:eastAsia="Times;Times New Roman" w:hAnsi="Arial" w:cs="Arial"/>
+        </w:rPr>
         <w:lastRenderedPageBreak/>
-        <w:t>Communication Methods and Data Chart</w:t>
+        <w:t>is not just the content you communicate (what you say or write) but could also refer to details like the time of a telephone call and the number.</w:t>
       </w:r>
     </w:p>
     <w:p>
@@ -1118,36 +1152,22 @@
         <w:rPr>
           <w:rFonts w:ascii="Arial" w:eastAsia="Times;Times New Roman" w:hAnsi="Arial" w:cs="Arial"/>
         </w:rPr>
-        <w:t>Let's look at what kinds of data you 'give off' when using the different forms of communication. For each of the following examples, fill in which method you would choose for the given scenario and why (You should already have completed that part.). Keep in mind that “data” here is not just the content you communicate (what you say or write) but could also refer to details like the time of a telephone call and the number.</w:t>
-      </w:r>
-    </w:p>
-    <w:p>
-      <w:pPr>
-        <w:suppressAutoHyphens/>
-        <w:rPr>
-          <w:rFonts w:ascii="Arial" w:eastAsia="Times New Roman" w:hAnsi="Arial" w:cs="Arial"/>
-        </w:rPr>
-      </w:pPr>
-      <w:r>
-        <w:rPr>
-          <w:rFonts w:ascii="Arial" w:eastAsia="Times;Times New Roman" w:hAnsi="Arial" w:cs="Arial"/>
-        </w:rPr>
         <w:t>The methods are:</w:t>
       </w:r>
     </w:p>
     <w:p>
       <w:pPr>
+        <w:pStyle w:val="ListParagraph"/>
         <w:numPr>
           <w:ilvl w:val="0"/>
-          <w:numId w:val="9"/>
+          <w:numId w:val="13"/>
         </w:numPr>
         <w:tabs>
           <w:tab w:val="left" w:pos="720"/>
         </w:tabs>
         <w:suppressAutoHyphens/>
-        <w:ind w:left="720" w:hanging="360"/>
-        <w:rPr>
-          <w:rFonts w:ascii="Arial" w:eastAsia="Times New Roman" w:hAnsi="Arial" w:cs="Arial"/>
+        <w:rPr>
+          <w:rFonts w:ascii="Arial" w:eastAsia="Times;Times New Roman" w:hAnsi="Arial" w:cs="Arial"/>
         </w:rPr>
       </w:pPr>
       <w:r>
@@ -1159,17 +1179,17 @@
     </w:p>
     <w:p>
       <w:pPr>
+        <w:pStyle w:val="ListParagraph"/>
         <w:numPr>
           <w:ilvl w:val="0"/>
-          <w:numId w:val="9"/>
+          <w:numId w:val="13"/>
         </w:numPr>
         <w:tabs>
           <w:tab w:val="left" w:pos="720"/>
         </w:tabs>
         <w:suppressAutoHyphens/>
-        <w:ind w:left="720" w:hanging="360"/>
-        <w:rPr>
-          <w:rFonts w:ascii="Arial" w:eastAsia="Times New Roman" w:hAnsi="Arial" w:cs="Arial"/>
+        <w:rPr>
+          <w:rFonts w:ascii="Arial" w:eastAsia="Times;Times New Roman" w:hAnsi="Arial" w:cs="Arial"/>
         </w:rPr>
       </w:pPr>
       <w:r>
@@ -1181,17 +1201,17 @@
     </w:p>
     <w:p>
       <w:pPr>
+        <w:pStyle w:val="ListParagraph"/>
         <w:numPr>
           <w:ilvl w:val="0"/>
-          <w:numId w:val="9"/>
+          <w:numId w:val="13"/>
         </w:numPr>
         <w:tabs>
           <w:tab w:val="left" w:pos="720"/>
         </w:tabs>
         <w:suppressAutoHyphens/>
-        <w:ind w:left="720" w:hanging="360"/>
-        <w:rPr>
-          <w:rFonts w:ascii="Arial" w:eastAsia="Times New Roman" w:hAnsi="Arial" w:cs="Arial"/>
+        <w:rPr>
+          <w:rFonts w:ascii="Arial" w:eastAsia="Times;Times New Roman" w:hAnsi="Arial" w:cs="Arial"/>
         </w:rPr>
       </w:pPr>
       <w:r>
@@ -1203,17 +1223,17 @@
     </w:p>
     <w:p>
       <w:pPr>
+        <w:pStyle w:val="ListParagraph"/>
         <w:numPr>
           <w:ilvl w:val="0"/>
-          <w:numId w:val="9"/>
+          <w:numId w:val="13"/>
         </w:numPr>
         <w:tabs>
           <w:tab w:val="left" w:pos="720"/>
         </w:tabs>
         <w:suppressAutoHyphens/>
-        <w:ind w:left="720" w:hanging="360"/>
-        <w:rPr>
-          <w:rFonts w:ascii="Arial" w:eastAsia="Times New Roman" w:hAnsi="Arial" w:cs="Arial"/>
+        <w:rPr>
+          <w:rFonts w:ascii="Arial" w:eastAsia="Times;Times New Roman" w:hAnsi="Arial" w:cs="Arial"/>
         </w:rPr>
       </w:pPr>
       <w:r>
@@ -1222,22 +1242,20 @@
         </w:rPr>
         <w:t>Facebook</w:t>
       </w:r>
-      <w:bookmarkStart w:id="0" w:name="_GoBack"/>
-      <w:bookmarkEnd w:id="0"/>
-    </w:p>
-    <w:p>
-      <w:pPr>
+    </w:p>
+    <w:p>
+      <w:pPr>
+        <w:pStyle w:val="ListParagraph"/>
         <w:numPr>
           <w:ilvl w:val="0"/>
-          <w:numId w:val="9"/>
+          <w:numId w:val="13"/>
         </w:numPr>
         <w:tabs>
           <w:tab w:val="left" w:pos="720"/>
         </w:tabs>
         <w:suppressAutoHyphens/>
-        <w:ind w:left="720" w:hanging="360"/>
-        <w:rPr>
-          <w:rFonts w:ascii="Arial" w:eastAsia="Times New Roman" w:hAnsi="Arial" w:cs="Arial"/>
+        <w:rPr>
+          <w:rFonts w:ascii="Arial" w:eastAsia="Times;Times New Roman" w:hAnsi="Arial" w:cs="Arial"/>
         </w:rPr>
       </w:pPr>
       <w:r>
@@ -1249,15 +1267,15 @@
     </w:p>
     <w:p>
       <w:pPr>
+        <w:pStyle w:val="ListParagraph"/>
         <w:numPr>
           <w:ilvl w:val="0"/>
-          <w:numId w:val="9"/>
+          <w:numId w:val="13"/>
         </w:numPr>
         <w:tabs>
           <w:tab w:val="left" w:pos="720"/>
         </w:tabs>
         <w:suppressAutoHyphens/>
-        <w:ind w:left="720" w:hanging="360"/>
         <w:rPr>
           <w:rFonts w:ascii="Arial" w:eastAsia="Times;Times New Roman" w:hAnsi="Arial" w:cs="Arial"/>
         </w:rPr>
@@ -1281,6 +1299,8 @@
         </w:rPr>
         <w:br w:type="page"/>
       </w:r>
+      <w:bookmarkStart w:id="0" w:name="_GoBack"/>
+      <w:bookmarkEnd w:id="0"/>
     </w:p>
     <w:tbl>
       <w:tblPr>

</xml_diff>

<commit_message>
More accessible chart for communications method activity for students
</commit_message>
<xml_diff>
--- a/Unit1/Unit1 10 alternative.docx
+++ b/Unit1/Unit1 10 alternative.docx
@@ -682,7 +682,15 @@
           <w:rFonts w:ascii="Arial" w:eastAsia="Times;Times New Roman" w:hAnsi="Arial" w:cs="Arial"/>
         </w:rPr>
         <w:lastRenderedPageBreak/>
-        <w:t>Depending on the amount of time available, the Communications Methods activity can be completed as classwork.</w:t>
+        <w:t>Depending on the amo</w:t>
+      </w:r>
+      <w:bookmarkStart w:id="0" w:name="_GoBack"/>
+      <w:bookmarkEnd w:id="0"/>
+      <w:r>
+        <w:rPr>
+          <w:rFonts w:ascii="Arial" w:eastAsia="Times;Times New Roman" w:hAnsi="Arial" w:cs="Arial"/>
+        </w:rPr>
+        <w:t>unt of time available, the Communications Methods activity can be completed as classwork.</w:t>
       </w:r>
     </w:p>
     <w:p>
@@ -726,6 +734,30 @@
         <w:suppressAutoHyphens/>
         <w:rPr>
           <w:rFonts w:ascii="Arial" w:eastAsia="Times New Roman" w:hAnsi="Arial" w:cs="Arial"/>
+          <w:highlight w:val="green"/>
+        </w:rPr>
+      </w:pPr>
+      <w:r>
+        <w:rPr>
+          <w:rFonts w:ascii="Arial" w:eastAsia="Times;Times New Roman" w:hAnsi="Arial" w:cs="Arial"/>
+          <w:highlight w:val="green"/>
+        </w:rPr>
+        <w:t>We created a list view of the chart in the “Revised” version of the chart files for visually impaired students.</w:t>
+      </w:r>
+    </w:p>
+    <w:p>
+      <w:pPr>
+        <w:pStyle w:val="ListParagraph"/>
+        <w:numPr>
+          <w:ilvl w:val="1"/>
+          <w:numId w:val="13"/>
+        </w:numPr>
+        <w:tabs>
+          <w:tab w:val="left" w:pos="720"/>
+        </w:tabs>
+        <w:suppressAutoHyphens/>
+        <w:rPr>
+          <w:rFonts w:ascii="Arial" w:eastAsia="Times New Roman" w:hAnsi="Arial" w:cs="Arial"/>
         </w:rPr>
       </w:pPr>
       <w:r>
@@ -1131,14 +1163,8 @@
         <w:rPr>
           <w:rFonts w:ascii="Arial" w:eastAsia="Times;Times New Roman" w:hAnsi="Arial" w:cs="Arial"/>
         </w:rPr>
-        <w:t xml:space="preserve">Let's look at what kinds of data you 'give off' when using the different forms of communication. For each of the following examples, fill in which method you would choose for the given scenario and why (You should already have completed that part.). Keep in mind that “data” here </w:t>
-      </w:r>
-      <w:r>
-        <w:rPr>
-          <w:rFonts w:ascii="Arial" w:eastAsia="Times;Times New Roman" w:hAnsi="Arial" w:cs="Arial"/>
-        </w:rPr>
         <w:lastRenderedPageBreak/>
-        <w:t>is not just the content you communicate (what you say or write) but could also refer to details like the time of a telephone call and the number.</w:t>
+        <w:t>Let's look at what kinds of data you 'give off' when using the different forms of communication. For each of the following examples, fill in which method you would choose for the given scenario and why (You should already have completed that part.). Keep in mind that “data” here is not just the content you communicate (what you say or write) but could also refer to details like the time of a telephone call and the number.</w:t>
       </w:r>
     </w:p>
     <w:p>
@@ -1299,8 +1325,6 @@
         </w:rPr>
         <w:br w:type="page"/>
       </w:r>
-      <w:bookmarkStart w:id="0" w:name="_GoBack"/>
-      <w:bookmarkEnd w:id="0"/>
     </w:p>
     <w:tbl>
       <w:tblPr>

</xml_diff>